<commit_message>
AUTO FROM WORK 07.04.2022 14:39:37,26
</commit_message>
<xml_diff>
--- a/2-kurs/2-2/KURS/Верхов/Титульник.docx
+++ b/2-kurs/2-2/KURS/Верхов/Титульник.docx
@@ -17,8 +17,6 @@
         </w:rPr>
         <w:t>МИНИСТЕРСТВО ОБРАЗОВАНИЯ РЕСПУБЛИКИ БЕЛАРУСЬ</w:t>
       </w:r>
-      <w:bookmarkStart w:id="0" w:name="_GoBack"/>
-      <w:bookmarkEnd w:id="0"/>
     </w:p>
     <w:p>
       <w:pPr>
@@ -112,7 +110,6 @@
         <w:rPr>
           <w:sz w:val="28"/>
           <w:szCs w:val="28"/>
-          <w:lang w:val="en-US"/>
         </w:rPr>
         <w:t xml:space="preserve"> </w:t>
       </w:r>
@@ -326,11 +323,11 @@
           <w:szCs w:val="28"/>
         </w:rPr>
       </w:pPr>
-      <w:bookmarkStart w:id="1" w:name="_Toc86485675"/>
-      <w:bookmarkStart w:id="2" w:name="_Toc86486014"/>
-      <w:bookmarkStart w:id="3" w:name="_Toc86568970"/>
-      <w:bookmarkStart w:id="4" w:name="_Toc86569683"/>
-      <w:bookmarkStart w:id="5" w:name="_Toc86569952"/>
+      <w:bookmarkStart w:id="0" w:name="_Toc86485675"/>
+      <w:bookmarkStart w:id="1" w:name="_Toc86486014"/>
+      <w:bookmarkStart w:id="2" w:name="_Toc86568970"/>
+      <w:bookmarkStart w:id="3" w:name="_Toc86569683"/>
+      <w:bookmarkStart w:id="4" w:name="_Toc86569952"/>
       <w:r>
         <w:rPr>
           <w:sz w:val="28"/>
@@ -366,11 +363,11 @@
         </w:rPr>
         <w:tab/>
       </w:r>
+      <w:bookmarkEnd w:id="0"/>
       <w:bookmarkEnd w:id="1"/>
       <w:bookmarkEnd w:id="2"/>
       <w:bookmarkEnd w:id="3"/>
       <w:bookmarkEnd w:id="4"/>
-      <w:bookmarkEnd w:id="5"/>
       <w:r>
         <w:rPr>
           <w:sz w:val="28"/>
@@ -392,21 +389,7 @@
           <w:sz w:val="28"/>
           <w:szCs w:val="28"/>
         </w:rPr>
-        <w:t xml:space="preserve">языки </w:t>
-      </w:r>
-      <w:r>
-        <w:rPr>
-          <w:sz w:val="28"/>
-          <w:szCs w:val="28"/>
-        </w:rPr>
-        <w:t>п</w:t>
-      </w:r>
-      <w:r>
-        <w:rPr>
-          <w:sz w:val="28"/>
-          <w:szCs w:val="28"/>
-        </w:rPr>
-        <w:t>рограммирования</w:t>
+        <w:t>языки программирования</w:t>
       </w:r>
     </w:p>
     <w:p>
@@ -451,12 +434,12 @@
           <w:szCs w:val="44"/>
         </w:rPr>
       </w:pPr>
-      <w:bookmarkStart w:id="6" w:name="_Toc86485676"/>
-      <w:bookmarkStart w:id="7" w:name="_Toc86486015"/>
-      <w:bookmarkStart w:id="8" w:name="_Toc86568971"/>
-      <w:bookmarkStart w:id="9" w:name="_Toc86569684"/>
-      <w:bookmarkStart w:id="10" w:name="_Toc86569953"/>
-      <w:bookmarkStart w:id="11" w:name="_Toc122839275"/>
+      <w:bookmarkStart w:id="5" w:name="_Toc86485676"/>
+      <w:bookmarkStart w:id="6" w:name="_Toc86486015"/>
+      <w:bookmarkStart w:id="7" w:name="_Toc86568971"/>
+      <w:bookmarkStart w:id="8" w:name="_Toc86569684"/>
+      <w:bookmarkStart w:id="9" w:name="_Toc86569953"/>
+      <w:bookmarkStart w:id="10" w:name="_Toc122839275"/>
       <w:r>
         <w:rPr>
           <w:b/>
@@ -465,12 +448,12 @@
         </w:rPr>
         <w:t>КУРСОВОЙПРОЕКТ</w:t>
       </w:r>
+      <w:bookmarkEnd w:id="5"/>
       <w:bookmarkEnd w:id="6"/>
       <w:bookmarkEnd w:id="7"/>
       <w:bookmarkEnd w:id="8"/>
       <w:bookmarkEnd w:id="9"/>
       <w:bookmarkEnd w:id="10"/>
-      <w:bookmarkEnd w:id="11"/>
     </w:p>
     <w:p>
       <w:pPr>
@@ -503,7 +486,6 @@
     </w:p>
     <w:p>
       <w:pPr>
-        <w:ind w:firstLine="748"/>
         <w:jc w:val="center"/>
         <w:rPr>
           <w:rFonts w:ascii="Arial CYR" w:hAnsi="Arial CYR" w:cs="Arial CYR"/>
@@ -518,7 +500,7 @@
           <w:sz w:val="28"/>
           <w:szCs w:val="40"/>
         </w:rPr>
-        <w:t xml:space="preserve"> БИБЛИОТЕКИ ГОРОДА</w:t>
+        <w:t>УПРАВЛЕНИЯ КОНТРАГЕНТАМИ</w:t>
       </w:r>
     </w:p>
     <w:p>
@@ -625,12 +607,12 @@
           <w:szCs w:val="28"/>
         </w:rPr>
       </w:pPr>
-      <w:bookmarkStart w:id="12" w:name="_Toc86485677"/>
-      <w:bookmarkStart w:id="13" w:name="_Toc86486016"/>
-      <w:bookmarkStart w:id="14" w:name="_Toc86568972"/>
-      <w:bookmarkStart w:id="15" w:name="_Toc86569685"/>
-      <w:bookmarkStart w:id="16" w:name="_Toc86569954"/>
-      <w:bookmarkStart w:id="17" w:name="_Toc122839276"/>
+      <w:bookmarkStart w:id="11" w:name="_Toc86485677"/>
+      <w:bookmarkStart w:id="12" w:name="_Toc86486016"/>
+      <w:bookmarkStart w:id="13" w:name="_Toc86568972"/>
+      <w:bookmarkStart w:id="14" w:name="_Toc86569685"/>
+      <w:bookmarkStart w:id="15" w:name="_Toc86569954"/>
+      <w:bookmarkStart w:id="16" w:name="_Toc122839276"/>
       <w:r>
         <w:rPr>
           <w:sz w:val="28"/>
@@ -701,21 +683,28 @@
         </w:rPr>
         <w:tab/>
       </w:r>
-      <w:proofErr w:type="spellStart"/>
-      <w:r>
-        <w:rPr>
-          <w:sz w:val="28"/>
-          <w:szCs w:val="28"/>
-        </w:rPr>
-        <w:t>Н.М.Иванов</w:t>
-      </w:r>
+      <w:bookmarkStart w:id="17" w:name="_GoBack"/>
+      <w:bookmarkEnd w:id="11"/>
       <w:bookmarkEnd w:id="12"/>
       <w:bookmarkEnd w:id="13"/>
       <w:bookmarkEnd w:id="14"/>
       <w:bookmarkEnd w:id="15"/>
       <w:bookmarkEnd w:id="16"/>
       <w:bookmarkEnd w:id="17"/>
-      <w:proofErr w:type="spellEnd"/>
+      <w:r>
+        <w:rPr>
+          <w:sz w:val="28"/>
+          <w:szCs w:val="28"/>
+        </w:rPr>
+        <w:t>М.Г.</w:t>
+      </w:r>
+      <w:r>
+        <w:rPr>
+          <w:sz w:val="28"/>
+          <w:szCs w:val="28"/>
+        </w:rPr>
+        <w:t>Верхов</w:t>
+      </w:r>
     </w:p>
     <w:p>
       <w:pPr>
@@ -1434,7 +1423,6 @@
   </w:style>
   <w:style w:type="character" w:customStyle="1" w:styleId="11">
     <w:name w:val="Основной текст Знак1"/>
-    <w:aliases w:val="Основной текст Знак Знак"/>
     <w:link w:val="a5"/>
     <w:rsid w:val="002D780A"/>
     <w:rPr>
@@ -1740,4 +1728,16 @@
     </a:ext>
   </a:extLst>
 </a:theme>
+</file>
+
+<file path=customXml/item1.xml><?xml version="1.0" encoding="utf-8"?>
+<b:Sources xmlns:b="http://schemas.openxmlformats.org/officeDocument/2006/bibliography" xmlns="http://schemas.openxmlformats.org/officeDocument/2006/bibliography" SelectedStyle="\APASixthEditionOfficeOnline.xsl" StyleName="APA" Version="6"/>
+</file>
+
+<file path=customXml/itemProps1.xml><?xml version="1.0" encoding="utf-8"?>
+<ds:datastoreItem xmlns:ds="http://schemas.openxmlformats.org/officeDocument/2006/customXml" ds:itemID="{82398B14-8A9E-4773-9EFF-3C4C8EC524C6}">
+  <ds:schemaRefs>
+    <ds:schemaRef ds:uri="http://schemas.openxmlformats.org/officeDocument/2006/bibliography"/>
+  </ds:schemaRefs>
+</ds:datastoreItem>
 </file>
</xml_diff>